<commit_message>
Integrated with Jason's update.
</commit_message>
<xml_diff>
--- a/Word/4.FinalReview-JabOrMatthewToFinalReview/Chapter6_ForReview.docx
+++ b/Word/4.FinalReview-JabOrMatthewToFinalReview/Chapter6_ForReview.docx
@@ -30438,46 +30438,7 @@
         <w:pStyle w:val="BodyTextFirst"/>
       </w:pPr>
       <w:r>
-        <w:t>C</w:t>
-      </w:r>
-      <w:r>
-        <w:t>hapters 1</w:t>
-      </w:r>
-      <w:r>
-        <w:t>–</w:t>
-      </w:r>
-      <w:r>
-        <w:t>5 introduced foundation techniques for drawing, moving, and animating objects on the screen. The Scene Objects project from Chapter 4 described a simple interaction behavior and showed you how to change the game screen based on the location of a rectangle</w:t>
-      </w:r>
-      <w:r>
-        <w:t>. R</w:t>
-      </w:r>
-      <w:r>
-        <w:t xml:space="preserve">ecall that moving the rectangle to the left boundary caused the level to visually change, and the Audio Support project added contextual sound to reinforce the overall sense of presence. </w:t>
-      </w:r>
-      <w:r>
-        <w:t>Although</w:t>
-      </w:r>
-      <w:r>
-        <w:t xml:space="preserve"> it’s possible to build an intriguing (albeit simple) puzzle game using only the elements from </w:t>
-      </w:r>
-      <w:r>
-        <w:t>C</w:t>
-      </w:r>
-      <w:r>
-        <w:t>hapters 1</w:t>
-      </w:r>
-      <w:r>
-        <w:t>–</w:t>
-      </w:r>
-      <w:r>
-        <w:t xml:space="preserve">5, things get much more interesting when </w:t>
-      </w:r>
-      <w:r>
-        <w:t>you</w:t>
-      </w:r>
-      <w:r>
-        <w:t xml:space="preserve"> can integrate object detection and collision triggers; these behaviors form the basis for many common game mechanics and provide opportunities to design a wide range of interesting gameplay options.</w:t>
+        <w:t>Chapters 1–5 introduced foundation techniques for drawing, moving, and animating objects on the screen. The Scene Objects project from Chapter 4 described a simple interaction behavior and showed you how to change the game screen based on the location of a rectangle: recall that moving the rectangle to the left boundary caused the level to visually change while the Audio Support project added contextual sound to reinforce the overall sense of presence. Although it’s possible to build an intriguing (albeit simple) puzzle game using only the elements from Chapters 1–5, things get much more interesting when you can integrate object detection and collision triggers; these behaviors form the basis for many common game mechanics and provide opportunities to design a wide range of interesting gameplay scenarios.</w:t>
       </w:r>
     </w:p>
     <w:p>
@@ -30485,37 +30446,49 @@
         <w:pStyle w:val="BodyTextCont"/>
       </w:pPr>
       <w:r>
-        <w:t>Starting with the Game Object</w:t>
+        <w:t xml:space="preserve">Starting with the Game Objects project you can see how the screen elements start working together to convey the game setting; even with the interaction in this project limited to character movement, the setting is beginning to resolve into something that conveys a sense of place. The hero character appears to be flying through a moving scene populated by a number of mechanized robots, and there’s a small object in the center of the screen that you might imagine could become some kind of special pickup. </w:t>
+      </w:r>
+    </w:p>
+    <w:p>
+      <w:pPr>
+        <w:pStyle w:val="BodyTextCont"/>
+      </w:pPr>
+      <w:r>
+        <w:t>Even at this basic stage of development it’s possible to brainstorm game mechanics that could potentially form the foundation for a full game. If you were designing a simple game mechanic based on only the screen elements found in the Game Object</w:t>
       </w:r>
       <w:r>
         <w:t>s</w:t>
       </w:r>
       <w:r>
-        <w:t xml:space="preserve"> project</w:t>
+        <w:t xml:space="preserve"> project, what kind of behaviors would you choose and what kind of actions would you require the player to perform? As one example, imagine that the hero character must avoid colliding with the flying robots and that perhaps some of the robots will detect and pursue the hero in an attempt to stop the player’s progress; maybe the hero is also penalized in some way if she comes into contact with a robot. Imagine perhaps that the small object in </w:t>
+      </w:r>
+      <w:r>
+        <w:lastRenderedPageBreak/>
+        <w:t>the center of the screen allows the hero to be invincible for a fixed period of time and that we’ve designed the level to require temporary invincibility to reach the goal, thus creating a more complex and interesting game loop (e.g. avoid the pursuing robots to reach the power up</w:t>
+      </w:r>
+      <w:r>
+        <w:t xml:space="preserve">, </w:t>
+      </w:r>
+      <w:r>
+        <w:t>activate the power up and become temporarily invincible</w:t>
       </w:r>
       <w:r>
         <w:t>,</w:t>
       </w:r>
       <w:r>
-        <w:t xml:space="preserve"> you can see how the screen elements start working together to convey the game setting</w:t>
-      </w:r>
-      <w:r>
-        <w:t>. E</w:t>
-      </w:r>
-      <w:r>
-        <w:t>ven with the interaction in this project limited to character movement, the setting is beginning to resolve into something that feels coherent</w:t>
-      </w:r>
-      <w:r>
-        <w:t>. T</w:t>
-      </w:r>
-      <w:r>
-        <w:t xml:space="preserve">he hero character appears to be flying through a moving scene populated by a number of mechanized robots; there’s also a small object in the center of the screen that </w:t>
-      </w:r>
-      <w:r>
-        <w:t>you</w:t>
-      </w:r>
-      <w:r>
-        <w:t xml:space="preserve"> might imagine could become some kind of special pickup. </w:t>
+        <w:t xml:space="preserve"> use invincibility to reach the goal). With these few basic interactions we’ve opened opportunities to explore mechanics and level designs that will feel very familiar from many different kinds of games, all with just the inclusion of the object detection, chase, and collision behaviors covered in Chapter 6. Try this design exercise yourself using just the elements shown in the Game Object</w:t>
+      </w:r>
+      <w:r>
+        <w:t>s</w:t>
+      </w:r>
+      <w:r>
+        <w:t xml:space="preserve"> project: what kinds of simple conditions and behaviors might you design to make your experience unique? How many ways can you think of to use the small object in the center of the screen? The final design project in Chapter 1</w:t>
+      </w:r>
+      <w:r>
+        <w:t>2</w:t>
+      </w:r>
+      <w:r>
+        <w:t xml:space="preserve"> will explore these themes in greater detail.</w:t>
       </w:r>
     </w:p>
     <w:p>
@@ -30523,53 +30496,45 @@
         <w:pStyle w:val="BodyTextCont"/>
       </w:pPr>
       <w:r>
-        <w:t>Even at this basic sta</w:t>
-      </w:r>
-      <w:r>
-        <w:t>ge of development,</w:t>
-      </w:r>
-      <w:r>
-        <w:t xml:space="preserve"> it’s possible to brainstorm game mechanics that could potentially form the foundation for a full game. If you were designing a simple game mechanic based on only the screen elements found in the Game Object Abstraction project, what kind of behaviors would you choose and what kind of interactions would you require? As one example, imagine that the hero character must avoid colliding with the flying robots and that perhaps some of the robots will detect and follow the hero; maybe the hero is also “zapped” if she comes in</w:t>
-      </w:r>
-      <w:r>
-        <w:t>to</w:t>
-      </w:r>
-      <w:r>
-        <w:t xml:space="preserve"> contact with a robot. Imagine also that the small object </w:t>
-      </w:r>
-      <w:r>
-        <w:t xml:space="preserve">in the center of the screen allows the hero to be invincible for a </w:t>
+        <w:t>This is also a good opportunity to brainstorm some of the other nine elements of game design discussed in Chapter 1. What if the game wasn’t set in space with robots? Perhaps the setting is in a forest, or under water, or even something completely abstract. How might you incorporate audio to enhance the sense of presence and reinforce the game setting? You’ll probably be surprised by the variety of settings and scenarios you come up with. Limiting yourself to just the elements and interactions covered through Chapter 6 is actually a beneficial exercise as design constraints often help the creative process by shaping and guiding your ideas. Even the most advanced video games typically have a fairly basic set of core game loops as their foundation.</w:t>
+      </w:r>
+    </w:p>
+    <w:p>
+      <w:pPr>
+        <w:pStyle w:val="BodyTextCont"/>
+      </w:pPr>
+      <w:r>
+        <w:t>The Vectors: Front and Chase project is interesting from both a game mechanic and presence perspective. Many games, of course, require objects in the game world to detect the hero character and will either chase or try to avoid the player (or both if the object has multiple states). The project also demonstrates two different approaches to chase behavior, instant and smooth pursuit, and the game setting will typically influence which behavior you choose to implement. The choice between instant and smooth pursuit is a great example of subtle behaviors that can significantly influence the sense of presence. If you were designing a game where ships were interacting on the ocean, for example, you would likely want their pursuit behavior to take real-world inertia and momentum into consideration because ships can’t instantly turn and respond to changes in movement; rather, they move smoothly and gradually, demonstrating a noticeable delay in how quickly they can respond to a moving target. Most objects in the physical world will display the same inertial and momentum constraint to some degree, but there are also situations where you may want game objects to respond directly to path changes (or, perhaps, you want to intentionally flout real-world physics and create a behavior that isn’t based on the limitations of physical objects). The key is to always be intentional about your design choices, and it’s good to remember that virtually no implementation details are too small to be noticed by players.</w:t>
+      </w:r>
+    </w:p>
+    <w:p>
+      <w:pPr>
+        <w:pStyle w:val="BodyTextCont"/>
+      </w:pPr>
+      <w:r>
+        <w:t xml:space="preserve">The Bounding Box and Collisions project introduces the key element of detection to your design arsenal, allowing you to begin including more robust </w:t>
       </w:r>
       <w:r>
         <w:lastRenderedPageBreak/>
-        <w:t>certain duration</w:t>
-      </w:r>
-      <w:r>
-        <w:t>. With these few basic interactions, you</w:t>
-      </w:r>
-      <w:r>
-        <w:t xml:space="preserve"> have </w:t>
-      </w:r>
-      <w:r>
-        <w:t>opened opportunities to explore mechanics and levels typically associated with familiar game genres,</w:t>
-      </w:r>
-      <w:r>
-        <w:t xml:space="preserve"> </w:t>
-      </w:r>
-      <w:r>
-        <w:t xml:space="preserve">all with </w:t>
-      </w:r>
-      <w:r>
-        <w:t>just the inclusion of the object detection, chase, and collision behaviors covered in Chapter 6. Try this design exercise</w:t>
-      </w:r>
-      <w:r>
-        <w:t xml:space="preserve"> yourself using just the elements shown in the Game Object Abstraction project</w:t>
-      </w:r>
-      <w:r>
-        <w:t>. W</w:t>
-      </w:r>
-      <w:r>
-        <w:t>hat kinds of simple conditions and behaviors might you design to make your experience unique? How many ways can you think of to use the small object in the center of the screen? The final design project in Chapter 11 will explore these themes in greater detail.</w:t>
+        <w:t>cause-and-effect mechanics that form the basis for many game interactions. Chapter 6 discusses the trade-offs of choosing between the less precise but more performant bounding box collision detection method versus the precise but resource-intensive per-pixel detection method. There are many situations where the bounding-box approach is sufficient, but if players perceive collisions to be arbitrary because the bounding boxes are too different from the actual visual objects it can negatively impact the sense of presence. Detection and collision are even more powerful design tools when coupled with the result from the Per</w:t>
+      </w:r>
+      <w:r>
+        <w:t>-</w:t>
+      </w:r>
+      <w:r>
+        <w:t>Pixel Collisions project. Although the dye pack in this example was used to indicate the first point of collision, you can imagine building interesting causal chains around a new object being produced as the result of two objects colliding (e.g. player pursues object</w:t>
+      </w:r>
+      <w:r>
+        <w:t xml:space="preserve">, </w:t>
+      </w:r>
+      <w:r>
+        <w:t>player collides with object</w:t>
+      </w:r>
+      <w:r>
+        <w:t>,</w:t>
+      </w:r>
+      <w:r>
+        <w:t xml:space="preserve"> object “drops” a new object that enables the player to do something they couldn’t do before).  Game objects that move around the game screen will typically be animated, of course, so the Sprite Pixel Collisions project describes how to implement collision detection when the object boundaries aren’t stationary. </w:t>
       </w:r>
     </w:p>
     <w:p>
@@ -30577,224 +30542,7 @@
         <w:pStyle w:val="BodyTextCont"/>
       </w:pPr>
       <w:r>
-        <w:t>This is also a good opportunity to brainstorm some of the other nine elements</w:t>
-      </w:r>
-      <w:r>
-        <w:t xml:space="preserve"> </w:t>
-      </w:r>
-      <w:r>
-        <w:t xml:space="preserve">of game design discussed in Chapter </w:t>
-      </w:r>
-      <w:r>
-        <w:t>1. W</w:t>
-      </w:r>
-      <w:r>
-        <w:t>hat if the game wasn’t set in space with robots? Perhaps the setting is in a forest, or under water, or even something completely abstract. How might you incorporate audio to enhance the sense of presence and reinforce the game setting? You’ll probably be surprised by the variety of settings and scenarios you come up with, and keeping yourself limited to just the elements and interactions covered through Chapter 6 is actually a beneficial exercise</w:t>
-      </w:r>
-      <w:r>
-        <w:t xml:space="preserve">; </w:t>
-      </w:r>
-      <w:r>
-        <w:t>design constraints often help the creative process by shaping and guiding your ideas.</w:t>
-      </w:r>
-      <w:r>
-        <w:t xml:space="preserve"> </w:t>
-      </w:r>
-    </w:p>
-    <w:p>
-      <w:pPr>
-        <w:pStyle w:val="BodyTextCont"/>
-      </w:pPr>
-      <w:r>
-        <w:t>The Vectors: Front and Chase project is interesting from both a game mechanic and presence perspective</w:t>
-      </w:r>
-      <w:r>
-        <w:t>. M</w:t>
-      </w:r>
-      <w:r>
-        <w:t>any games, of course, require objects in the game world to detect the hero character and will either chase or try to avoid the player (or both if the object has multiple states). The project also demonstrates two different approaches to chase behavior</w:t>
-      </w:r>
-      <w:r>
-        <w:t>,</w:t>
-      </w:r>
-      <w:r>
-        <w:t xml:space="preserve"> instant and smooth pursuit, and the game setting will typically influence which behavior you choose to implement. The choice between instant and smooth pursuit is a great example of subtle behaviors that can significantly influence the sense of presence</w:t>
-      </w:r>
-      <w:r>
-        <w:t>. I</w:t>
-      </w:r>
-      <w:r>
-        <w:t>f you were designing a game where ships were interacting on the ocean, for example, you would likely want their pursuit behavior to take real-world inertia and momentum into consideration</w:t>
-      </w:r>
-      <w:r>
-        <w:t xml:space="preserve"> because </w:t>
-      </w:r>
-      <w:r>
-        <w:t>ships can’t instantly turn and respond to changes in movement</w:t>
-      </w:r>
-      <w:r>
-        <w:t xml:space="preserve">; </w:t>
-      </w:r>
-      <w:r>
-        <w:t>rather</w:t>
-      </w:r>
-      <w:r>
-        <w:t>,</w:t>
-      </w:r>
-      <w:r>
-        <w:t xml:space="preserve"> they move smoothly and gradually, demonstrating a noticeable delay in how quickly they can respond to a moving target. Most objects in the physical world will display the same inertial and momentum constraint to some degree, but there are also situations where you may want game objects to respond directly to path changes (or, perhaps, you want to intentionally flout real-world physics and create a behavior that isn’t based on the limitations of physical objects). The key is to always be intentional about your design choices, and it’s good to remember that virtually no implementation details are too small to be noticed by players.</w:t>
-      </w:r>
-    </w:p>
-    <w:p>
-      <w:pPr>
-        <w:pStyle w:val="BodyTextCont"/>
-      </w:pPr>
-      <w:r>
-        <w:t xml:space="preserve">The Bounding Box and Collisions project introduces the key element of detection to </w:t>
-      </w:r>
-      <w:r>
-        <w:t>y</w:t>
-      </w:r>
-      <w:r>
-        <w:t>our design arsenal</w:t>
-      </w:r>
-      <w:r>
-        <w:t>. D</w:t>
-      </w:r>
-      <w:r>
-        <w:t xml:space="preserve">etection allows </w:t>
-      </w:r>
-      <w:r>
-        <w:t>you</w:t>
-      </w:r>
-      <w:r>
-        <w:t xml:space="preserve"> to begin including more robust cause-and-effect mechanics that form the basis for </w:t>
-      </w:r>
-      <w:r>
-        <w:t>many</w:t>
-      </w:r>
-      <w:r>
-        <w:t xml:space="preserve"> game interactions. Chapter 6 discusses the trade</w:t>
-      </w:r>
-      <w:r>
-        <w:t>-</w:t>
-      </w:r>
-      <w:r>
-        <w:t xml:space="preserve">offs of choosing between the less precise but more performant bounding box collision detection method </w:t>
-      </w:r>
-      <w:r>
-        <w:t>versus</w:t>
-      </w:r>
-      <w:r>
-        <w:t xml:space="preserve"> the precise but resource</w:t>
-      </w:r>
-      <w:r>
-        <w:t>-</w:t>
-      </w:r>
-      <w:r>
-        <w:t>intensive per-pixel detection method</w:t>
-      </w:r>
-      <w:r>
-        <w:t>. T</w:t>
-      </w:r>
-      <w:r>
-        <w:t>here are situations where the bounding</w:t>
-      </w:r>
-      <w:r>
-        <w:t>-</w:t>
-      </w:r>
-      <w:r>
-        <w:t xml:space="preserve">box approach is sufficient, but if players perceive </w:t>
-      </w:r>
-      <w:r>
-        <w:lastRenderedPageBreak/>
-        <w:t>collisions to be arbitrary because the bounding boxes are too removed from the actual visual objects</w:t>
-      </w:r>
-      <w:r>
-        <w:t>,</w:t>
-      </w:r>
-      <w:r>
-        <w:t xml:space="preserve"> it can negatively impact the sense of presence. Detection and collision are even more powerful design tools when coupled with the result from the Per Pixel Collisions project</w:t>
-      </w:r>
-      <w:r>
-        <w:t>. A</w:t>
-      </w:r>
-      <w:r>
-        <w:t>lthough the dye pack in this example was used to indicate the first point of collision, you can imagine building interesting casual chains around a new object being produced as the result of two objects colliding (</w:t>
-      </w:r>
-      <w:r>
-        <w:t>for example,</w:t>
-      </w:r>
-      <w:r>
-        <w:t xml:space="preserve"> player pursues object, player collides with object, object “drops” a new object that enables the player to do something they couldn’t do before).</w:t>
-      </w:r>
-      <w:r>
-        <w:t xml:space="preserve"> </w:t>
-      </w:r>
-      <w:r>
-        <w:t xml:space="preserve"> Game objects that move around the game screen will typically be animated, of course, so the Sprite Pixel Collisions project review</w:t>
-      </w:r>
-      <w:r>
-        <w:t>ed</w:t>
-      </w:r>
-      <w:r>
-        <w:t xml:space="preserve"> how to implement collision detection when the object boundaries aren’t stationary. </w:t>
-      </w:r>
-    </w:p>
-    <w:p>
-      <w:pPr>
-        <w:pStyle w:val="BodyTextCont"/>
-      </w:pPr>
-      <w:r>
-        <w:t>With the addition of the techniques in Chapter 6</w:t>
-      </w:r>
-      <w:r>
-        <w:t>, you</w:t>
-      </w:r>
-      <w:r>
-        <w:t xml:space="preserve"> now have a critical mass of behaviors that can be combined to create truly interesting game mechanics relevant to many genres from action games to puzzlers. Of course, game mechanic behaviors are only one of the </w:t>
-      </w:r>
-      <w:r>
-        <w:t>nine</w:t>
-      </w:r>
-      <w:r>
-        <w:t xml:space="preserve"> elements of game design and typically aren’t sufficient on their own to create a magical gameplay experience: the setting, visual style, meta game elements</w:t>
-      </w:r>
-      <w:r>
-        <w:t>,</w:t>
-      </w:r>
-      <w:r>
-        <w:t xml:space="preserve"> and the like all have something important to contribute. The good news is that creating a memorable game experience need not be as elaborate as </w:t>
-      </w:r>
-      <w:r>
-        <w:t>you</w:t>
-      </w:r>
-      <w:r>
-        <w:t xml:space="preserve"> often believe</w:t>
-      </w:r>
-      <w:r>
-        <w:t>. G</w:t>
-      </w:r>
-      <w:r>
-        <w:t xml:space="preserve">reat games continue being produced based on relatively basic combinations of the behaviors and techniques covered in </w:t>
-      </w:r>
-      <w:r>
-        <w:t>C</w:t>
-      </w:r>
-      <w:r>
-        <w:t>hapters 1</w:t>
-      </w:r>
-      <w:r>
-        <w:t>–</w:t>
-      </w:r>
-      <w:r>
-        <w:t xml:space="preserve">6. The games that often shine the brightest aren’t always the most complex, but rather they’re often the games where every aspect of each of the </w:t>
-      </w:r>
-      <w:r>
-        <w:t>nine</w:t>
-      </w:r>
-      <w:r>
-        <w:t xml:space="preserve"> elements of design is intentional and working together in harmony. If you give the appropriate attention and focus to all aspects of the game design, you’re on a great track to produce something great whether you’re working on your own or </w:t>
+        <w:t xml:space="preserve">With the addition of the techniques in Chapter 6 you now have a critical mass of behaviors that can be combined to create truly interesting game mechanics covering the spectrum from action games to puzzlers. Of course, game mechanic behaviors are only one of the nine elements of game design and typically aren’t sufficient on their own to create a magical gameplay experience: the setting, visual style, meta game elements, and the like all have something important to contribute. The good news is that creating a memorable game experience need not be as elaborate as you often believe and great games continue being produced based on relatively basic combinations of the behaviors and techniques covered in Chapters 1–6. The games that often shine the brightest aren’t always the most complex, but rather they’re often the games where every aspect of each of the nine elements of design is intentional and working together in harmony. If you give the appropriate attention and focus to all aspects of the game design, you’re on a great track to produce something great whether you’re working on your own or </w:t>
       </w:r>
       <w:proofErr w:type="gramStart"/>
       <w:r>
@@ -30806,11 +30554,6 @@
       </w:r>
       <w:bookmarkStart w:id="14" w:name="_GoBack"/>
       <w:bookmarkEnd w:id="14"/>
-    </w:p>
-    <w:p>
-      <w:pPr>
-        <w:pStyle w:val="BodyText"/>
-      </w:pPr>
     </w:p>
     <w:sectPr>
       <w:headerReference w:type="even" r:id="rId34"/>
@@ -31570,7 +31313,7 @@
         </mc:Choice>
         <mc:Fallback>
           <w:pict>
-            <v:roundrect w14:anchorId="14FA49D0" id="AutoShape 1" o:spid="_x0000_s1026" style="position:absolute;margin-left:-163.4pt;margin-top:-171.35pt;width:596.4pt;height:301.3pt;z-index:-251651072;visibility:visible;mso-wrap-style:square;mso-width-percent:0;mso-height-percent:0;mso-wrap-distance-left:9pt;mso-wrap-distance-top:0;mso-wrap-distance-right:9pt;mso-wrap-distance-bottom:0;mso-position-horizontal:absolute;mso-position-horizontal-relative:text;mso-position-vertical:absolute;mso-position-vertical-relative:text;mso-width-percent:0;mso-height-percent:0;mso-width-relative:page;mso-height-relative:page;v-text-anchor:top" arcsize="10923f" o:gfxdata="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" filled="f" fillcolor="#d8d8d8"/>
+            <v:roundrect w14:anchorId="1CB700F6" id="AutoShape 1" o:spid="_x0000_s1026" style="position:absolute;margin-left:-163.4pt;margin-top:-171.35pt;width:596.4pt;height:301.3pt;z-index:-251651072;visibility:visible;mso-wrap-style:square;mso-width-percent:0;mso-height-percent:0;mso-wrap-distance-left:9pt;mso-wrap-distance-top:0;mso-wrap-distance-right:9pt;mso-wrap-distance-bottom:0;mso-position-horizontal:absolute;mso-position-horizontal-relative:text;mso-position-vertical:absolute;mso-position-vertical-relative:text;mso-width-percent:0;mso-height-percent:0;mso-width-relative:page;mso-height-relative:page;v-text-anchor:top" arcsize="10923f" o:gfxdata="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" filled="f" fillcolor="#d8d8d8"/>
           </w:pict>
         </mc:Fallback>
       </mc:AlternateContent>
@@ -33794,6 +33537,7 @@
   <w:style w:type="character" w:default="1" w:styleId="DefaultParagraphFont">
     <w:name w:val="Default Paragraph Font"/>
     <w:uiPriority w:val="1"/>
+    <w:semiHidden/>
     <w:unhideWhenUsed/>
   </w:style>
   <w:style w:type="table" w:default="1" w:styleId="TableNormal">
@@ -36212,7 +35956,7 @@
 </file>
 
 <file path=customXml/itemProps1.xml><?xml version="1.0" encoding="utf-8"?>
-<ds:datastoreItem xmlns:ds="http://schemas.openxmlformats.org/officeDocument/2006/customXml" ds:itemID="{BD398655-C667-4EDB-B869-2A7C2CD70D21}">
+<ds:datastoreItem xmlns:ds="http://schemas.openxmlformats.org/officeDocument/2006/customXml" ds:itemID="{A61F329B-0C31-4763-AED3-25A748A1C782}">
   <ds:schemaRefs>
     <ds:schemaRef ds:uri="http://schemas.openxmlformats.org/officeDocument/2006/bibliography"/>
   </ds:schemaRefs>

</xml_diff>